<commit_message>
poznamky z piatka 19.10
</commit_message>
<xml_diff>
--- a/skola/Základy počítačových sietí (ZPS)/skola/4.10.docx
+++ b/skola/Základy počítačových sietí (ZPS)/skola/4.10.docx
@@ -212,103 +212,117 @@
       </w:r>
     </w:p>
     <w:p>
-      <w:r>
+      <w:pPr>
+        <w:rPr>
+          <w:lang w:val="sk-SK"/>
+        </w:rPr>
+      </w:pPr>
+      <w:r>
+        <w:rPr>
+          <w:lang w:val="sk-SK"/>
+        </w:rPr>
         <w:t xml:space="preserve"> </w:t>
       </w:r>
       <w:r>
+        <w:rPr>
+          <w:lang w:val="sk-SK"/>
+        </w:rPr>
         <w:tab/>
       </w:r>
       <w:r>
+        <w:rPr>
+          <w:lang w:val="sk-SK"/>
+        </w:rPr>
         <w:t>Video 16.GB</w:t>
       </w:r>
     </w:p>
     <w:p>
-      <w:r>
+      <w:pPr>
+        <w:rPr>
+          <w:lang w:val="sk-SK"/>
+        </w:rPr>
+      </w:pPr>
+      <w:r>
+        <w:rPr>
+          <w:lang w:val="sk-SK"/>
+        </w:rPr>
         <w:t xml:space="preserve"> </w:t>
       </w:r>
       <w:r>
+        <w:rPr>
+          <w:lang w:val="sk-SK"/>
+        </w:rPr>
         <w:tab/>
       </w:r>
     </w:p>
     <w:p>
-      <w:proofErr w:type="spellStart"/>
+      <w:pPr>
+        <w:rPr>
+          <w:lang w:val="sk-SK"/>
+        </w:rPr>
+      </w:pPr>
       <w:r>
         <w:rPr>
           <w:highlight w:val="yellow"/>
+          <w:lang w:val="sk-SK"/>
         </w:rPr>
         <w:t>Multiplexovanie</w:t>
       </w:r>
-      <w:proofErr w:type="spellEnd"/>
-    </w:p>
-    <w:p>
-      <w:r>
+    </w:p>
+    <w:p>
+      <w:pPr>
+        <w:rPr>
+          <w:lang w:val="sk-SK"/>
+        </w:rPr>
+      </w:pPr>
+      <w:r>
+        <w:rPr>
+          <w:lang w:val="sk-SK"/>
+        </w:rPr>
         <w:t xml:space="preserve"> </w:t>
       </w:r>
       <w:r>
+        <w:rPr>
+          <w:lang w:val="sk-SK"/>
+        </w:rPr>
         <w:tab/>
       </w:r>
-      <w:proofErr w:type="spellStart"/>
-      <w:r>
-        <w:t>Fungovanie</w:t>
-      </w:r>
-      <w:proofErr w:type="spellEnd"/>
-      <w:r>
+      <w:r>
+        <w:rPr>
+          <w:lang w:val="sk-SK"/>
+        </w:rPr>
+        <w:t>Fungovanie viacero slu</w:t>
+      </w:r>
+      <w:r>
+        <w:rPr>
+          <w:lang w:val="sk-SK"/>
+        </w:rPr>
+        <w:t>žieb naraz</w:t>
+      </w:r>
+      <w:r>
+        <w:rPr>
+          <w:lang w:val="sk-SK"/>
+        </w:rPr>
+        <w:br/>
+      </w:r>
+      <w:r>
+        <w:rPr>
+          <w:lang w:val="sk-SK"/>
+        </w:rPr>
         <w:t xml:space="preserve"> </w:t>
       </w:r>
-      <w:proofErr w:type="spellStart"/>
-      <w:r>
-        <w:t>viacero</w:t>
-      </w:r>
-      <w:proofErr w:type="spellEnd"/>
-      <w:r>
-        <w:t xml:space="preserve"> </w:t>
-      </w:r>
-      <w:proofErr w:type="spellStart"/>
-      <w:r>
-        <w:t>slu</w:t>
-      </w:r>
-      <w:r>
-        <w:t>žieb</w:t>
-      </w:r>
-      <w:proofErr w:type="spellEnd"/>
-      <w:r>
-        <w:t xml:space="preserve"> </w:t>
-      </w:r>
-      <w:proofErr w:type="spellStart"/>
-      <w:r>
-        <w:t>naraz</w:t>
-      </w:r>
-      <w:proofErr w:type="spellEnd"/>
-      <w:r>
-        <w:br/>
-      </w:r>
-      <w:r>
-        <w:t xml:space="preserve"> </w:t>
-      </w:r>
-      <w:r>
+      <w:r>
+        <w:rPr>
+          <w:lang w:val="sk-SK"/>
+        </w:rPr>
         <w:tab/>
       </w:r>
-      <w:proofErr w:type="spellStart"/>
-      <w:r>
-        <w:t>Dokáže</w:t>
-      </w:r>
-      <w:proofErr w:type="spellEnd"/>
-      <w:r>
-        <w:t xml:space="preserve"> to </w:t>
-      </w:r>
-      <w:proofErr w:type="spellStart"/>
-      <w:r>
-        <w:t>vďaka</w:t>
-      </w:r>
-      <w:proofErr w:type="spellEnd"/>
-      <w:r>
-        <w:t xml:space="preserve"> </w:t>
-      </w:r>
-      <w:proofErr w:type="spellStart"/>
-      <w:r>
-        <w:t>segmentácii</w:t>
-      </w:r>
-      <w:proofErr w:type="spellEnd"/>
+      <w:r>
+        <w:rPr>
+          <w:lang w:val="sk-SK"/>
+        </w:rPr>
+        <w:t>Dokáže to vďaka segmentácii</w:t>
+      </w:r>
     </w:p>
     <w:p>
       <w:pPr>
@@ -319,6 +333,7 @@
       <w:r>
         <w:rPr>
           <w:highlight w:val="yellow"/>
+          <w:lang w:val="sk-SK"/>
         </w:rPr>
         <w:t>Segment</w:t>
       </w:r>
@@ -1455,11 +1470,19 @@
         <w:rPr>
           <w:lang w:val="sk-SK"/>
         </w:rPr>
-        <w:t xml:space="preserve"> to pravidla </w:t>
-      </w:r>
-      <w:proofErr w:type="spellStart"/>
-      <w:r>
-        <w:rPr>
+        <w:t xml:space="preserve"> to </w:t>
+      </w:r>
+      <w:r>
+        <w:rPr>
+          <w:highlight w:val="yellow"/>
+          <w:lang w:val="sk-SK"/>
+        </w:rPr>
+        <w:t xml:space="preserve">pravidla </w:t>
+      </w:r>
+      <w:proofErr w:type="spellStart"/>
+      <w:r>
+        <w:rPr>
+          <w:highlight w:val="yellow"/>
           <w:lang w:val="sk-SK"/>
         </w:rPr>
         <w:t>podla</w:t>
@@ -1467,9 +1490,16 @@
       <w:proofErr w:type="spellEnd"/>
       <w:r>
         <w:rPr>
-          <w:lang w:val="sk-SK"/>
-        </w:rPr>
-        <w:t xml:space="preserve"> kt. sa sieť správa. Sú to pravidlá podľa kt. sieť funguje</w:t>
+          <w:highlight w:val="yellow"/>
+          <w:lang w:val="sk-SK"/>
+        </w:rPr>
+        <w:t xml:space="preserve"> kt. sa sieť správa</w:t>
+      </w:r>
+      <w:r>
+        <w:rPr>
+          <w:lang w:val="sk-SK"/>
+        </w:rPr>
+        <w:t>. Sú to pravidlá podľa kt. sieť funguje</w:t>
       </w:r>
     </w:p>
     <w:p>
@@ -1860,6 +1890,7 @@
       </w:pPr>
       <w:r>
         <w:rPr>
+          <w:noProof/>
           <w:lang w:val="sk-SK"/>
         </w:rPr>
         <w:drawing>

</xml_diff>